<commit_message>
Updated my resume added my roles and achievement to it
</commit_message>
<xml_diff>
--- a/Dhruva_resume (2).docx
+++ b/Dhruva_resume (2).docx
@@ -49,18 +49,7 @@
           <w:rFonts w:ascii="Times New Roman" w:hAnsi="Times New Roman" w:cs="Times New Roman"/>
         </w:rPr>
         <w:tab/>
-      </w:r>
-      <w:r>
-        <w:rPr>
-          <w:rFonts w:ascii="Times New Roman" w:hAnsi="Times New Roman" w:cs="Times New Roman"/>
-        </w:rPr>
-        <w:t xml:space="preserve">                                </w:t>
-      </w:r>
-      <w:r>
-        <w:rPr>
-          <w:rFonts w:ascii="Times New Roman" w:hAnsi="Times New Roman" w:cs="Times New Roman"/>
-        </w:rPr>
-        <w:t>Mobile No: 9490967400</w:t>
+        <w:t xml:space="preserve">                                Mobile No: 9490967400</w:t>
       </w:r>
     </w:p>
     <w:p>
@@ -106,11 +95,6 @@
           <w:rFonts w:ascii="Times New Roman" w:hAnsi="Times New Roman" w:cs="Times New Roman"/>
         </w:rPr>
         <w:tab/>
-      </w:r>
-      <w:r>
-        <w:rPr>
-          <w:rFonts w:ascii="Times New Roman" w:hAnsi="Times New Roman" w:cs="Times New Roman"/>
-        </w:rPr>
         <w:t xml:space="preserve">               </w:t>
       </w:r>
       <w:r>
@@ -123,13 +107,7 @@
         <w:rPr>
           <w:rFonts w:ascii="Times New Roman" w:hAnsi="Times New Roman" w:cs="Times New Roman"/>
         </w:rPr>
-        <w:t xml:space="preserve">  </w:t>
-      </w:r>
-      <w:r>
-        <w:rPr>
-          <w:rFonts w:ascii="Times New Roman" w:hAnsi="Times New Roman" w:cs="Times New Roman"/>
-        </w:rPr>
-        <w:t>Email id: helloworldiamnew@gmail.com</w:t>
+        <w:t xml:space="preserve">  Email id: helloworldiamnew@gmail.com</w:t>
       </w:r>
     </w:p>
     <w:p>
@@ -436,6 +414,7 @@
               </w:rPr>
             </w:pPr>
             <w:proofErr w:type="spellStart"/>
+            <w:proofErr w:type="gramStart"/>
             <w:r>
               <w:rPr>
                 <w:rFonts w:ascii="Times New Roman" w:hAnsi="Times New Roman"/>
@@ -443,6 +422,7 @@
               <w:t>B.Tech</w:t>
             </w:r>
             <w:proofErr w:type="spellEnd"/>
+            <w:proofErr w:type="gramEnd"/>
           </w:p>
         </w:tc>
         <w:tc>
@@ -471,7 +451,21 @@
               <w:rPr>
                 <w:rFonts w:ascii="Times New Roman" w:hAnsi="Times New Roman"/>
               </w:rPr>
-              <w:t xml:space="preserve">Vishnu Institute Of Technology, </w:t>
+              <w:t xml:space="preserve">Vishnu Institute </w:t>
+            </w:r>
+            <w:proofErr w:type="gramStart"/>
+            <w:r>
+              <w:rPr>
+                <w:rFonts w:ascii="Times New Roman" w:hAnsi="Times New Roman"/>
+              </w:rPr>
+              <w:t>Of</w:t>
+            </w:r>
+            <w:proofErr w:type="gramEnd"/>
+            <w:r>
+              <w:rPr>
+                <w:rFonts w:ascii="Times New Roman" w:hAnsi="Times New Roman"/>
+              </w:rPr>
+              <w:t xml:space="preserve"> Technology, </w:t>
             </w:r>
             <w:proofErr w:type="spellStart"/>
             <w:r>
@@ -569,19 +563,7 @@
               <w:rPr>
                 <w:rFonts w:ascii="Times New Roman" w:hAnsi="Times New Roman"/>
               </w:rPr>
-              <w:t>81.69</w:t>
-            </w:r>
-            <w:r>
-              <w:rPr>
-                <w:rFonts w:ascii="Times New Roman" w:hAnsi="Times New Roman"/>
-              </w:rPr>
-              <w:t xml:space="preserve"> </w:t>
-            </w:r>
-            <w:r>
-              <w:rPr>
-                <w:rFonts w:ascii="Times New Roman" w:hAnsi="Times New Roman"/>
-              </w:rPr>
-              <w:t>%</w:t>
+              <w:t>81.69 %</w:t>
             </w:r>
           </w:p>
         </w:tc>
@@ -737,19 +719,7 @@
               <w:rPr>
                 <w:rFonts w:ascii="Times New Roman" w:hAnsi="Times New Roman"/>
               </w:rPr>
-              <w:t>97</w:t>
-            </w:r>
-            <w:r>
-              <w:rPr>
-                <w:rFonts w:ascii="Times New Roman" w:hAnsi="Times New Roman"/>
-              </w:rPr>
-              <w:t xml:space="preserve"> </w:t>
-            </w:r>
-            <w:r>
-              <w:rPr>
-                <w:rFonts w:ascii="Times New Roman" w:hAnsi="Times New Roman"/>
-              </w:rPr>
-              <w:t>%</w:t>
+              <w:t>97 %</w:t>
             </w:r>
           </w:p>
         </w:tc>
@@ -905,19 +875,7 @@
               <w:rPr>
                 <w:rFonts w:ascii="Times New Roman" w:hAnsi="Times New Roman"/>
               </w:rPr>
-              <w:t>88</w:t>
-            </w:r>
-            <w:r>
-              <w:rPr>
-                <w:rFonts w:ascii="Times New Roman" w:hAnsi="Times New Roman"/>
-              </w:rPr>
-              <w:t xml:space="preserve"> </w:t>
-            </w:r>
-            <w:r>
-              <w:rPr>
-                <w:rFonts w:ascii="Times New Roman" w:hAnsi="Times New Roman"/>
-              </w:rPr>
-              <w:t>%</w:t>
+              <w:t>88 %</w:t>
             </w:r>
           </w:p>
         </w:tc>
@@ -959,9 +917,11 @@
           <w:szCs w:val="24"/>
           <w:u w:val="single"/>
         </w:rPr>
-        <w:t xml:space="preserve">WORK </w:t>
-      </w:r>
-      <w:r>
+        <w:t>WORK – EXPERIENCE</w:t>
+      </w:r>
+    </w:p>
+    <w:p>
+      <w:pPr>
         <w:rPr>
           <w:rFonts w:ascii="Times New Roman" w:hAnsi="Times New Roman" w:cs="Times New Roman"/>
           <w:b/>
@@ -969,59 +929,28 @@
           <w:szCs w:val="24"/>
           <w:u w:val="single"/>
         </w:rPr>
-        <w:t>–</w:t>
-      </w:r>
-      <w:r>
-        <w:rPr>
-          <w:rFonts w:ascii="Times New Roman" w:hAnsi="Times New Roman" w:cs="Times New Roman"/>
-          <w:b/>
-          <w:sz w:val="24"/>
-          <w:szCs w:val="24"/>
-          <w:u w:val="single"/>
-        </w:rPr>
-        <w:t xml:space="preserve"> </w:t>
-      </w:r>
-      <w:r>
-        <w:rPr>
-          <w:rFonts w:ascii="Times New Roman" w:hAnsi="Times New Roman" w:cs="Times New Roman"/>
-          <w:b/>
-          <w:sz w:val="24"/>
-          <w:szCs w:val="24"/>
-          <w:u w:val="single"/>
-        </w:rPr>
-        <w:t>EXPERIENCE</w:t>
-      </w:r>
-    </w:p>
-    <w:p>
-      <w:pPr>
-        <w:rPr>
-          <w:rFonts w:ascii="Times New Roman" w:hAnsi="Times New Roman" w:cs="Times New Roman"/>
-          <w:b/>
-          <w:sz w:val="24"/>
-          <w:szCs w:val="24"/>
-          <w:u w:val="single"/>
-        </w:rPr>
-      </w:pPr>
-    </w:p>
-    <w:p>
-      <w:pPr>
-        <w:rPr>
-          <w:rFonts w:ascii="Times New Roman" w:hAnsi="Times New Roman" w:cs="Times New Roman"/>
-          <w:b/>
-          <w:i/>
-          <w:sz w:val="24"/>
-          <w:szCs w:val="24"/>
-        </w:rPr>
-      </w:pPr>
-      <w:r>
-        <w:rPr>
-          <w:rFonts w:ascii="Times New Roman" w:hAnsi="Times New Roman" w:cs="Times New Roman"/>
-          <w:b/>
-          <w:i/>
-          <w:sz w:val="24"/>
-          <w:szCs w:val="24"/>
-        </w:rPr>
-        <w:t xml:space="preserve">            </w:t>
+      </w:pPr>
+    </w:p>
+    <w:p>
+      <w:pPr>
+        <w:ind w:left="720"/>
+        <w:rPr>
+          <w:rFonts w:ascii="Times New Roman" w:hAnsi="Times New Roman" w:cs="Times New Roman"/>
+          <w:b/>
+          <w:i/>
+          <w:sz w:val="24"/>
+          <w:szCs w:val="24"/>
+        </w:rPr>
+      </w:pPr>
+      <w:r>
+        <w:rPr>
+          <w:rFonts w:ascii="Times New Roman" w:hAnsi="Times New Roman" w:cs="Times New Roman"/>
+          <w:b/>
+          <w:i/>
+          <w:sz w:val="24"/>
+          <w:szCs w:val="24"/>
+        </w:rPr>
+        <w:t xml:space="preserve">Senior Software Development Engineer at </w:t>
       </w:r>
       <w:proofErr w:type="spellStart"/>
       <w:r>
@@ -1043,7 +972,97 @@
           <w:sz w:val="24"/>
           <w:szCs w:val="24"/>
         </w:rPr>
-        <w:t xml:space="preserve"> India            </w:t>
+        <w:t xml:space="preserve"> India                                                 since 2016</w:t>
+      </w:r>
+    </w:p>
+    <w:p>
+      <w:pPr>
+        <w:ind w:left="720" w:firstLine="720"/>
+        <w:rPr>
+          <w:rFonts w:ascii="Times New Roman" w:hAnsi="Times New Roman" w:cs="Times New Roman"/>
+          <w:sz w:val="24"/>
+          <w:szCs w:val="24"/>
+        </w:rPr>
+      </w:pPr>
+      <w:r>
+        <w:rPr>
+          <w:rFonts w:ascii="Times New Roman" w:hAnsi="Times New Roman" w:cs="Times New Roman"/>
+          <w:sz w:val="24"/>
+          <w:szCs w:val="24"/>
+        </w:rPr>
+        <w:t xml:space="preserve">Working as a Senior Software Development Engineer in Middleware (Java Platform), which provides a uniform interface for the mobile / web apps to connect and operate over various backend systems seamlessly. </w:t>
+      </w:r>
+    </w:p>
+    <w:p>
+      <w:pPr>
+        <w:ind w:left="720" w:firstLine="720"/>
+        <w:rPr>
+          <w:rFonts w:ascii="Times New Roman" w:hAnsi="Times New Roman" w:cs="Times New Roman"/>
+          <w:sz w:val="24"/>
+          <w:szCs w:val="24"/>
+        </w:rPr>
+      </w:pPr>
+      <w:r>
+        <w:rPr>
+          <w:rFonts w:ascii="Times New Roman" w:hAnsi="Times New Roman" w:cs="Times New Roman"/>
+          <w:sz w:val="24"/>
+          <w:szCs w:val="24"/>
+        </w:rPr>
+        <w:t>Won Individual excellence award, for actively dealing customer tickets and for timely delivery of features.  Been part of a team winning Team Excellence award.</w:t>
+      </w:r>
+    </w:p>
+    <w:p>
+      <w:pPr>
+        <w:ind w:left="720" w:firstLine="720"/>
+        <w:rPr>
+          <w:rFonts w:ascii="Times New Roman" w:hAnsi="Times New Roman" w:cs="Times New Roman"/>
+          <w:sz w:val="24"/>
+          <w:szCs w:val="24"/>
+        </w:rPr>
+      </w:pPr>
+    </w:p>
+    <w:p>
+      <w:pPr>
+        <w:ind w:firstLine="720"/>
+        <w:rPr>
+          <w:rFonts w:ascii="Times New Roman" w:hAnsi="Times New Roman" w:cs="Times New Roman"/>
+          <w:b/>
+          <w:i/>
+          <w:sz w:val="24"/>
+          <w:szCs w:val="24"/>
+        </w:rPr>
+      </w:pPr>
+      <w:r>
+        <w:rPr>
+          <w:rFonts w:ascii="Times New Roman" w:hAnsi="Times New Roman" w:cs="Times New Roman"/>
+          <w:b/>
+          <w:i/>
+          <w:sz w:val="24"/>
+          <w:szCs w:val="24"/>
+        </w:rPr>
+        <w:t xml:space="preserve">Internship at </w:t>
+      </w:r>
+      <w:proofErr w:type="spellStart"/>
+      <w:r>
+        <w:rPr>
+          <w:rFonts w:ascii="Times New Roman" w:hAnsi="Times New Roman" w:cs="Times New Roman"/>
+          <w:b/>
+          <w:i/>
+          <w:sz w:val="24"/>
+          <w:szCs w:val="24"/>
+        </w:rPr>
+        <w:t>Kony</w:t>
+      </w:r>
+      <w:proofErr w:type="spellEnd"/>
+      <w:r>
+        <w:rPr>
+          <w:rFonts w:ascii="Times New Roman" w:hAnsi="Times New Roman" w:cs="Times New Roman"/>
+          <w:b/>
+          <w:i/>
+          <w:sz w:val="24"/>
+          <w:szCs w:val="24"/>
+        </w:rPr>
+        <w:t xml:space="preserve"> India</w:t>
       </w:r>
       <w:r>
         <w:rPr>
@@ -1054,6 +1073,7 @@
           <w:szCs w:val="24"/>
         </w:rPr>
         <w:tab/>
+        <w:t xml:space="preserve">           </w:t>
       </w:r>
       <w:r>
         <w:rPr>
@@ -1094,7 +1114,6 @@
           <w:szCs w:val="24"/>
         </w:rPr>
         <w:tab/>
-        <w:t xml:space="preserve">                                       </w:t>
       </w:r>
       <w:r>
         <w:rPr>
@@ -1105,198 +1124,17 @@
           <w:szCs w:val="24"/>
         </w:rPr>
         <w:tab/>
-        <w:t xml:space="preserve">   </w:t>
-      </w:r>
-      <w:r>
-        <w:rPr>
-          <w:rFonts w:ascii="Times New Roman" w:hAnsi="Times New Roman" w:cs="Times New Roman"/>
-          <w:b/>
-          <w:i/>
-          <w:sz w:val="24"/>
-          <w:szCs w:val="24"/>
-        </w:rPr>
-        <w:t xml:space="preserve"> </w:t>
-      </w:r>
-      <w:r>
-        <w:rPr>
-          <w:rFonts w:ascii="Times New Roman" w:hAnsi="Times New Roman" w:cs="Times New Roman"/>
-          <w:b/>
-          <w:i/>
-          <w:sz w:val="24"/>
-          <w:szCs w:val="24"/>
-        </w:rPr>
-        <w:t xml:space="preserve">  </w:t>
-      </w:r>
-      <w:r>
-        <w:rPr>
-          <w:rFonts w:ascii="Times New Roman" w:hAnsi="Times New Roman" w:cs="Times New Roman"/>
-          <w:b/>
-          <w:i/>
-          <w:sz w:val="24"/>
-          <w:szCs w:val="24"/>
-        </w:rPr>
-        <w:t>since 2016</w:t>
-      </w:r>
-    </w:p>
-    <w:p>
-      <w:pPr>
-        <w:ind w:left="720" w:firstLine="720"/>
-        <w:rPr>
-          <w:rFonts w:ascii="Times New Roman" w:hAnsi="Times New Roman" w:cs="Times New Roman"/>
-          <w:sz w:val="24"/>
-          <w:szCs w:val="24"/>
-        </w:rPr>
-      </w:pPr>
-      <w:r>
-        <w:rPr>
-          <w:rFonts w:ascii="Times New Roman" w:hAnsi="Times New Roman" w:cs="Times New Roman"/>
-          <w:sz w:val="24"/>
-          <w:szCs w:val="24"/>
-        </w:rPr>
-        <w:t>Working as a Senior Software Development Engine</w:t>
-      </w:r>
-      <w:r>
-        <w:rPr>
-          <w:rFonts w:ascii="Times New Roman" w:hAnsi="Times New Roman" w:cs="Times New Roman"/>
-          <w:sz w:val="24"/>
-          <w:szCs w:val="24"/>
-        </w:rPr>
-        <w:t>er in middleware</w:t>
-      </w:r>
-      <w:r>
-        <w:rPr>
-          <w:rFonts w:ascii="Times New Roman" w:hAnsi="Times New Roman" w:cs="Times New Roman"/>
-          <w:sz w:val="24"/>
-          <w:szCs w:val="24"/>
-        </w:rPr>
-        <w:t xml:space="preserve"> Java Platform</w:t>
-      </w:r>
-      <w:bookmarkStart w:id="0" w:name="_GoBack"/>
-      <w:bookmarkEnd w:id="0"/>
-      <w:r>
-        <w:rPr>
-          <w:rFonts w:ascii="Times New Roman" w:hAnsi="Times New Roman" w:cs="Times New Roman"/>
-          <w:sz w:val="24"/>
-          <w:szCs w:val="24"/>
-        </w:rPr>
-        <w:t xml:space="preserve">, which provides a uniform interface for </w:t>
-      </w:r>
-      <w:r>
-        <w:rPr>
-          <w:rFonts w:ascii="Times New Roman" w:hAnsi="Times New Roman" w:cs="Times New Roman"/>
-          <w:sz w:val="24"/>
-          <w:szCs w:val="24"/>
-        </w:rPr>
-        <w:t xml:space="preserve">the mobile </w:t>
-      </w:r>
-      <w:r>
-        <w:rPr>
-          <w:rFonts w:ascii="Times New Roman" w:hAnsi="Times New Roman" w:cs="Times New Roman"/>
-          <w:sz w:val="24"/>
-          <w:szCs w:val="24"/>
-        </w:rPr>
-        <w:t xml:space="preserve">/ web </w:t>
-      </w:r>
-      <w:r>
-        <w:rPr>
-          <w:rFonts w:ascii="Times New Roman" w:hAnsi="Times New Roman" w:cs="Times New Roman"/>
-          <w:sz w:val="24"/>
-          <w:szCs w:val="24"/>
-        </w:rPr>
-        <w:t>apps</w:t>
-      </w:r>
-      <w:r>
-        <w:rPr>
-          <w:rFonts w:ascii="Times New Roman" w:hAnsi="Times New Roman" w:cs="Times New Roman"/>
-          <w:sz w:val="24"/>
-          <w:szCs w:val="24"/>
-        </w:rPr>
-        <w:t xml:space="preserve"> to </w:t>
-      </w:r>
-      <w:r>
-        <w:rPr>
-          <w:rFonts w:ascii="Times New Roman" w:hAnsi="Times New Roman" w:cs="Times New Roman"/>
-          <w:sz w:val="24"/>
-          <w:szCs w:val="24"/>
-        </w:rPr>
-        <w:t>connect and</w:t>
-      </w:r>
-      <w:r>
-        <w:rPr>
-          <w:rFonts w:ascii="Times New Roman" w:hAnsi="Times New Roman" w:cs="Times New Roman"/>
-          <w:sz w:val="24"/>
-          <w:szCs w:val="24"/>
-        </w:rPr>
-        <w:t xml:space="preserve"> operate over various backend systems</w:t>
-      </w:r>
-      <w:r>
-        <w:rPr>
-          <w:rFonts w:ascii="Times New Roman" w:hAnsi="Times New Roman" w:cs="Times New Roman"/>
-          <w:sz w:val="24"/>
-          <w:szCs w:val="24"/>
-        </w:rPr>
-        <w:t xml:space="preserve"> seamlessly.</w:t>
-      </w:r>
-    </w:p>
-    <w:p>
-      <w:pPr>
-        <w:ind w:left="720" w:firstLine="720"/>
-        <w:rPr>
-          <w:rFonts w:ascii="Times New Roman" w:hAnsi="Times New Roman" w:cs="Times New Roman"/>
-          <w:sz w:val="24"/>
-          <w:szCs w:val="24"/>
-        </w:rPr>
-      </w:pPr>
-    </w:p>
-    <w:p>
-      <w:pPr>
-        <w:jc w:val="center"/>
-        <w:rPr>
-          <w:rFonts w:ascii="Times New Roman" w:hAnsi="Times New Roman" w:cs="Times New Roman"/>
-          <w:b/>
-          <w:i/>
-          <w:sz w:val="24"/>
-          <w:szCs w:val="24"/>
-        </w:rPr>
-      </w:pPr>
-      <w:r>
-        <w:rPr>
-          <w:rFonts w:ascii="Times New Roman" w:hAnsi="Times New Roman" w:cs="Times New Roman"/>
-          <w:sz w:val="24"/>
-          <w:szCs w:val="24"/>
-        </w:rPr>
-        <w:t xml:space="preserve">     </w:t>
-      </w:r>
-      <w:r>
-        <w:rPr>
-          <w:rFonts w:ascii="Times New Roman" w:hAnsi="Times New Roman" w:cs="Times New Roman"/>
+      </w:r>
+      <w:r>
+        <w:rPr>
+          <w:rFonts w:ascii="Times New Roman" w:hAnsi="Times New Roman" w:cs="Times New Roman"/>
+          <w:b/>
+          <w:i/>
           <w:sz w:val="24"/>
           <w:szCs w:val="24"/>
         </w:rPr>
         <w:tab/>
       </w:r>
-      <w:proofErr w:type="spellStart"/>
-      <w:r>
-        <w:rPr>
-          <w:rFonts w:ascii="Times New Roman" w:hAnsi="Times New Roman" w:cs="Times New Roman"/>
-          <w:b/>
-          <w:i/>
-          <w:sz w:val="24"/>
-          <w:szCs w:val="24"/>
-        </w:rPr>
-        <w:t>Kony</w:t>
-      </w:r>
-      <w:proofErr w:type="spellEnd"/>
-      <w:r>
-        <w:rPr>
-          <w:rFonts w:ascii="Times New Roman" w:hAnsi="Times New Roman" w:cs="Times New Roman"/>
-          <w:b/>
-          <w:i/>
-          <w:sz w:val="24"/>
-          <w:szCs w:val="24"/>
-        </w:rPr>
-        <w:t xml:space="preserve"> India</w:t>
-      </w:r>
       <w:r>
         <w:rPr>
           <w:rFonts w:ascii="Times New Roman" w:hAnsi="Times New Roman" w:cs="Times New Roman"/>
@@ -1306,136 +1144,7 @@
           <w:szCs w:val="24"/>
         </w:rPr>
         <w:tab/>
-      </w:r>
-      <w:r>
-        <w:rPr>
-          <w:rFonts w:ascii="Times New Roman" w:hAnsi="Times New Roman" w:cs="Times New Roman"/>
-          <w:b/>
-          <w:i/>
-          <w:sz w:val="24"/>
-          <w:szCs w:val="24"/>
-        </w:rPr>
-        <w:t xml:space="preserve">           </w:t>
-      </w:r>
-      <w:r>
-        <w:rPr>
-          <w:rFonts w:ascii="Times New Roman" w:hAnsi="Times New Roman" w:cs="Times New Roman"/>
-          <w:b/>
-          <w:i/>
-          <w:sz w:val="24"/>
-          <w:szCs w:val="24"/>
-        </w:rPr>
-        <w:tab/>
-      </w:r>
-      <w:r>
-        <w:rPr>
-          <w:rFonts w:ascii="Times New Roman" w:hAnsi="Times New Roman" w:cs="Times New Roman"/>
-          <w:b/>
-          <w:i/>
-          <w:sz w:val="24"/>
-          <w:szCs w:val="24"/>
-        </w:rPr>
-        <w:tab/>
-      </w:r>
-      <w:r>
-        <w:rPr>
-          <w:rFonts w:ascii="Times New Roman" w:hAnsi="Times New Roman" w:cs="Times New Roman"/>
-          <w:b/>
-          <w:i/>
-          <w:sz w:val="24"/>
-          <w:szCs w:val="24"/>
-        </w:rPr>
-        <w:tab/>
-      </w:r>
-      <w:r>
-        <w:rPr>
-          <w:rFonts w:ascii="Times New Roman" w:hAnsi="Times New Roman" w:cs="Times New Roman"/>
-          <w:b/>
-          <w:i/>
-          <w:sz w:val="24"/>
-          <w:szCs w:val="24"/>
-        </w:rPr>
-        <w:tab/>
-      </w:r>
-      <w:r>
-        <w:rPr>
-          <w:rFonts w:ascii="Times New Roman" w:hAnsi="Times New Roman" w:cs="Times New Roman"/>
-          <w:b/>
-          <w:i/>
-          <w:sz w:val="24"/>
-          <w:szCs w:val="24"/>
-        </w:rPr>
-        <w:tab/>
-      </w:r>
-      <w:r>
-        <w:rPr>
-          <w:rFonts w:ascii="Times New Roman" w:hAnsi="Times New Roman" w:cs="Times New Roman"/>
-          <w:b/>
-          <w:i/>
-          <w:sz w:val="24"/>
-          <w:szCs w:val="24"/>
-        </w:rPr>
-        <w:tab/>
-      </w:r>
-      <w:r>
-        <w:rPr>
-          <w:rFonts w:ascii="Times New Roman" w:hAnsi="Times New Roman" w:cs="Times New Roman"/>
-          <w:b/>
-          <w:i/>
-          <w:sz w:val="24"/>
-          <w:szCs w:val="24"/>
-        </w:rPr>
-        <w:tab/>
-      </w:r>
-      <w:r>
-        <w:rPr>
-          <w:rFonts w:ascii="Times New Roman" w:hAnsi="Times New Roman" w:cs="Times New Roman"/>
-          <w:b/>
-          <w:i/>
-          <w:sz w:val="24"/>
-          <w:szCs w:val="24"/>
-        </w:rPr>
-        <w:tab/>
-      </w:r>
-      <w:r>
-        <w:rPr>
-          <w:rFonts w:ascii="Times New Roman" w:hAnsi="Times New Roman" w:cs="Times New Roman"/>
-          <w:b/>
-          <w:i/>
-          <w:sz w:val="24"/>
-          <w:szCs w:val="24"/>
-        </w:rPr>
-        <w:t xml:space="preserve">  </w:t>
-      </w:r>
-      <w:r>
-        <w:rPr>
-          <w:rFonts w:ascii="Times New Roman" w:hAnsi="Times New Roman" w:cs="Times New Roman"/>
-          <w:b/>
-          <w:i/>
-          <w:sz w:val="24"/>
-          <w:szCs w:val="24"/>
-        </w:rPr>
-        <w:t xml:space="preserve"> </w:t>
-      </w:r>
-      <w:r>
-        <w:rPr>
-          <w:rFonts w:ascii="Times New Roman" w:hAnsi="Times New Roman" w:cs="Times New Roman"/>
-          <w:b/>
-          <w:i/>
-          <w:sz w:val="24"/>
-          <w:szCs w:val="24"/>
-        </w:rPr>
-        <w:t xml:space="preserve">            </w:t>
-      </w:r>
-      <w:r>
-        <w:rPr>
-          <w:rFonts w:ascii="Times New Roman" w:hAnsi="Times New Roman" w:cs="Times New Roman"/>
-          <w:b/>
-          <w:i/>
-          <w:sz w:val="24"/>
-          <w:szCs w:val="24"/>
-        </w:rPr>
-        <w:t>2015 - 2016</w:t>
+        <w:t xml:space="preserve">    2015 - 2016</w:t>
       </w:r>
     </w:p>
     <w:p>
@@ -1512,74 +1221,8 @@
           <w:sz w:val="24"/>
           <w:szCs w:val="24"/>
         </w:rPr>
-        <w:t xml:space="preserve"> for </w:t>
-      </w:r>
-      <w:r>
-        <w:rPr>
-          <w:rFonts w:ascii="Times New Roman" w:hAnsi="Times New Roman" w:cs="Times New Roman"/>
-          <w:sz w:val="24"/>
-          <w:szCs w:val="24"/>
-        </w:rPr>
-        <w:t xml:space="preserve">a duration of </w:t>
-      </w:r>
-      <w:r>
-        <w:rPr>
-          <w:rFonts w:ascii="Times New Roman" w:hAnsi="Times New Roman" w:cs="Times New Roman"/>
-          <w:sz w:val="24"/>
-          <w:szCs w:val="24"/>
-        </w:rPr>
-        <w:t>8</w:t>
-      </w:r>
-      <w:r>
-        <w:rPr>
-          <w:rFonts w:ascii="Times New Roman" w:hAnsi="Times New Roman" w:cs="Times New Roman"/>
-          <w:sz w:val="24"/>
-          <w:szCs w:val="24"/>
-        </w:rPr>
-        <w:t xml:space="preserve"> months</w:t>
-      </w:r>
-      <w:r>
-        <w:rPr>
-          <w:rFonts w:ascii="Times New Roman" w:hAnsi="Times New Roman" w:cs="Times New Roman"/>
-          <w:sz w:val="24"/>
-          <w:szCs w:val="24"/>
-        </w:rPr>
-        <w:t xml:space="preserve"> as</w:t>
-      </w:r>
-      <w:r>
-        <w:rPr>
-          <w:rFonts w:ascii="Times New Roman" w:hAnsi="Times New Roman" w:cs="Times New Roman"/>
-          <w:sz w:val="24"/>
-          <w:szCs w:val="24"/>
-        </w:rPr>
-        <w:t xml:space="preserve"> an</w:t>
-      </w:r>
-      <w:r>
-        <w:rPr>
-          <w:rFonts w:ascii="Times New Roman" w:hAnsi="Times New Roman" w:cs="Times New Roman"/>
-          <w:sz w:val="24"/>
-          <w:szCs w:val="24"/>
-        </w:rPr>
-        <w:t xml:space="preserve"> Associate Engineer</w:t>
-      </w:r>
-      <w:r>
-        <w:rPr>
-          <w:rFonts w:ascii="Times New Roman" w:hAnsi="Times New Roman" w:cs="Times New Roman"/>
-          <w:sz w:val="24"/>
-          <w:szCs w:val="24"/>
-        </w:rPr>
-        <w:t>.</w:t>
-      </w:r>
-    </w:p>
-    <w:p>
-      <w:pPr>
-        <w:pStyle w:val="ListParagraph"/>
-        <w:rPr>
-          <w:rFonts w:ascii="Times New Roman" w:hAnsi="Times New Roman" w:cs="Times New Roman"/>
-          <w:sz w:val="24"/>
-          <w:szCs w:val="24"/>
-        </w:rPr>
-      </w:pPr>
+        <w:t xml:space="preserve"> for a duration of 8 months as an Associate Engineer, during which learnt Java, understood the product I worked on, added many test cases.</w:t>
+      </w:r>
     </w:p>
     <w:p>
       <w:pPr>
@@ -1656,7 +1299,21 @@
         <w:rPr>
           <w:rFonts w:ascii="Times New Roman" w:hAnsi="Times New Roman" w:cs="Times New Roman"/>
         </w:rPr>
-        <w:t>As a part of my graduation final year project, lead my team in analysis, design of the Radiation pattern of pocket sized circular fractal antenna, later enhanced it with META-MATERIALS to improve the efficiency of the antenna.</w:t>
+        <w:t xml:space="preserve">As a part of my graduation final year project, lead my team in analysis, design of the Radiation pattern of </w:t>
+      </w:r>
+      <w:proofErr w:type="gramStart"/>
+      <w:r>
+        <w:rPr>
+          <w:rFonts w:ascii="Times New Roman" w:hAnsi="Times New Roman" w:cs="Times New Roman"/>
+        </w:rPr>
+        <w:t>pocket sized</w:t>
+      </w:r>
+      <w:proofErr w:type="gramEnd"/>
+      <w:r>
+        <w:rPr>
+          <w:rFonts w:ascii="Times New Roman" w:hAnsi="Times New Roman" w:cs="Times New Roman"/>
+        </w:rPr>
+        <w:t xml:space="preserve"> circular fractal antenna, later enhanced it with META-MATERIALS to improve the efficiency of the antenna.</w:t>
       </w:r>
     </w:p>
     <w:p>
@@ -1748,28 +1405,14 @@
           <w:rFonts w:ascii="Times New Roman" w:hAnsi="Times New Roman" w:cs="Times New Roman"/>
           <w:b/>
         </w:rPr>
-        <w:t>,</w:t>
-      </w:r>
-      <w:r>
-        <w:rPr>
-          <w:rFonts w:ascii="Times New Roman" w:hAnsi="Times New Roman" w:cs="Times New Roman"/>
-          <w:b/>
-        </w:rPr>
-        <w:t xml:space="preserve"> is the</w:t>
-      </w:r>
-      <w:r>
-        <w:rPr>
-          <w:rFonts w:ascii="Times New Roman" w:hAnsi="Times New Roman" w:cs="Times New Roman"/>
-          <w:b/>
-        </w:rPr>
-        <w:t xml:space="preserve"> first of its kind in our college.</w:t>
-      </w:r>
-      <w:r>
-        <w:rPr>
-          <w:rFonts w:ascii="Times New Roman" w:hAnsi="Times New Roman" w:cs="Times New Roman"/>
-          <w:b/>
-        </w:rPr>
-        <w:t xml:space="preserve"> </w:t>
+        <w:t>, is the</w:t>
+      </w:r>
+      <w:r>
+        <w:rPr>
+          <w:rFonts w:ascii="Times New Roman" w:hAnsi="Times New Roman" w:cs="Times New Roman"/>
+          <w:b/>
+        </w:rPr>
+        <w:t xml:space="preserve"> first of its kind in our college. </w:t>
       </w:r>
       <w:r>
         <w:rPr>
@@ -1783,27 +1426,6 @@
         </w:rPr>
         <w:t>Lead a team of 6 members in accomplishing the task.</w:t>
       </w:r>
-    </w:p>
-    <w:p>
-      <w:pPr>
-        <w:spacing w:line="240" w:lineRule="atLeast"/>
-        <w:ind w:firstLine="720"/>
-        <w:rPr>
-          <w:rFonts w:ascii="Times New Roman" w:hAnsi="Times New Roman" w:cs="Times New Roman"/>
-        </w:rPr>
-      </w:pPr>
-    </w:p>
-    <w:p>
-      <w:pPr>
-        <w:spacing w:line="240" w:lineRule="atLeast"/>
-        <w:rPr>
-          <w:rFonts w:ascii="Times New Roman" w:hAnsi="Times New Roman" w:cs="Times New Roman"/>
-          <w:b/>
-          <w:sz w:val="24"/>
-          <w:szCs w:val="24"/>
-          <w:u w:val="single"/>
-        </w:rPr>
-      </w:pPr>
     </w:p>
     <w:p>
       <w:pPr>
@@ -1853,48 +1475,14 @@
         <w:rPr>
           <w:rFonts w:ascii="Times New Roman" w:hAnsi="Times New Roman" w:cs="Times New Roman"/>
         </w:rPr>
-        <w:t>Computer Languages familiar with</w:t>
-      </w:r>
-      <w:r>
-        <w:rPr>
-          <w:rFonts w:ascii="Times New Roman" w:hAnsi="Times New Roman" w:cs="Times New Roman"/>
-        </w:rPr>
-        <w:t xml:space="preserve"> </w:t>
-      </w:r>
-      <w:r>
-        <w:rPr>
-          <w:rFonts w:ascii="Times New Roman" w:hAnsi="Times New Roman" w:cs="Times New Roman"/>
-          <w:b/>
-        </w:rPr>
-        <w:t>Java</w:t>
-      </w:r>
-      <w:r>
-        <w:rPr>
-          <w:rFonts w:ascii="Times New Roman" w:hAnsi="Times New Roman" w:cs="Times New Roman"/>
-          <w:b/>
-        </w:rPr>
-        <w:t xml:space="preserve">, </w:t>
-      </w:r>
-      <w:r>
-        <w:rPr>
-          <w:rFonts w:ascii="Times New Roman" w:hAnsi="Times New Roman" w:cs="Times New Roman"/>
-          <w:b/>
-        </w:rPr>
-        <w:t xml:space="preserve">C, </w:t>
-      </w:r>
-      <w:r>
-        <w:rPr>
-          <w:rFonts w:ascii="Times New Roman" w:hAnsi="Times New Roman" w:cs="Times New Roman"/>
-          <w:b/>
-        </w:rPr>
-        <w:t>SQL</w:t>
-      </w:r>
-      <w:r>
-        <w:rPr>
-          <w:rFonts w:ascii="Times New Roman" w:hAnsi="Times New Roman" w:cs="Times New Roman"/>
-          <w:b/>
-        </w:rPr>
-        <w:t xml:space="preserve"> </w:t>
+        <w:t xml:space="preserve">Computer Languages familiar with </w:t>
+      </w:r>
+      <w:r>
+        <w:rPr>
+          <w:rFonts w:ascii="Times New Roman" w:hAnsi="Times New Roman" w:cs="Times New Roman"/>
+          <w:b/>
+        </w:rPr>
+        <w:t xml:space="preserve">Java, C, SQL </w:t>
       </w:r>
       <w:r>
         <w:rPr>
@@ -1907,14 +1495,7 @@
           <w:rFonts w:ascii="Times New Roman" w:hAnsi="Times New Roman" w:cs="Times New Roman"/>
           <w:b/>
         </w:rPr>
-        <w:t xml:space="preserve"> Python</w:t>
-      </w:r>
-      <w:r>
-        <w:rPr>
-          <w:rFonts w:ascii="Times New Roman" w:hAnsi="Times New Roman" w:cs="Times New Roman"/>
-          <w:b/>
-        </w:rPr>
-        <w:t>.</w:t>
+        <w:t xml:space="preserve"> Python.</w:t>
       </w:r>
     </w:p>
     <w:p>
@@ -2236,36 +1817,56 @@
           <w:b/>
           <w:i/>
         </w:rPr>
-        <w:t xml:space="preserve"> T</w:t>
-      </w:r>
-      <w:r>
-        <w:rPr>
-          <w:rFonts w:ascii="Times New Roman" w:hAnsi="Times New Roman" w:cs="Times New Roman"/>
-          <w:b/>
-          <w:i/>
-        </w:rPr>
-        <w:t>echnology</w:t>
-      </w:r>
-      <w:r>
-        <w:rPr>
-          <w:rFonts w:ascii="Times New Roman" w:hAnsi="Times New Roman" w:cs="Times New Roman"/>
-          <w:b/>
-          <w:i/>
-        </w:rPr>
-        <w:t xml:space="preserve"> S</w:t>
-      </w:r>
-      <w:r>
-        <w:rPr>
-          <w:rFonts w:ascii="Times New Roman" w:hAnsi="Times New Roman" w:cs="Times New Roman"/>
-          <w:b/>
-          <w:i/>
-        </w:rPr>
-        <w:t>olutions</w:t>
-      </w:r>
-      <w:r>
-        <w:rPr>
-          <w:rFonts w:ascii="Times New Roman" w:hAnsi="Times New Roman" w:cs="Times New Roman"/>
-          <w:b/>
+        <w:t xml:space="preserve"> Technology Solutions in minutes</w:t>
+      </w:r>
+    </w:p>
+    <w:p>
+      <w:pPr>
+        <w:ind w:left="720" w:firstLine="720"/>
+        <w:rPr>
+          <w:rFonts w:ascii="Times New Roman" w:hAnsi="Times New Roman" w:cs="Times New Roman"/>
+          <w:i/>
+        </w:rPr>
+      </w:pPr>
+      <w:r>
+        <w:rPr>
+          <w:rFonts w:ascii="Times New Roman" w:hAnsi="Times New Roman" w:cs="Times New Roman"/>
+        </w:rPr>
+        <w:t>A</w:t>
+      </w:r>
+      <w:r>
+        <w:rPr>
+          <w:rFonts w:ascii="Times New Roman" w:hAnsi="Times New Roman" w:cs="Times New Roman"/>
+        </w:rPr>
+        <w:t xml:space="preserve">ttended a workshop on </w:t>
+      </w:r>
+      <w:r>
+        <w:rPr>
+          <w:rFonts w:ascii="Times New Roman" w:hAnsi="Times New Roman" w:cs="Times New Roman"/>
+          <w:b/>
+          <w:i/>
+        </w:rPr>
+        <w:t>A</w:t>
+      </w:r>
+      <w:r>
+        <w:rPr>
+          <w:rFonts w:ascii="Times New Roman" w:hAnsi="Times New Roman" w:cs="Times New Roman"/>
+          <w:b/>
+          <w:i/>
+        </w:rPr>
+        <w:t>ssistive</w:t>
+      </w:r>
+      <w:r>
+        <w:rPr>
+          <w:rFonts w:ascii="Times New Roman" w:hAnsi="Times New Roman" w:cs="Times New Roman"/>
+          <w:b/>
+          <w:i/>
+        </w:rPr>
+        <w:t xml:space="preserve"> Technology Solutions in minutes</w:t>
+      </w:r>
+      <w:r>
+        <w:rPr>
+          <w:rFonts w:ascii="Times New Roman" w:hAnsi="Times New Roman" w:cs="Times New Roman"/>
           <w:i/>
         </w:rPr>
         <w:t xml:space="preserve"> </w:t>
@@ -2273,70 +1874,12 @@
       <w:r>
         <w:rPr>
           <w:rFonts w:ascii="Times New Roman" w:hAnsi="Times New Roman" w:cs="Times New Roman"/>
-          <w:b/>
-          <w:i/>
-        </w:rPr>
-        <w:t>in minutes</w:t>
-      </w:r>
-    </w:p>
-    <w:p>
-      <w:pPr>
-        <w:ind w:left="720" w:firstLine="720"/>
-        <w:rPr>
-          <w:rFonts w:ascii="Times New Roman" w:hAnsi="Times New Roman" w:cs="Times New Roman"/>
-          <w:i/>
-        </w:rPr>
-      </w:pPr>
-      <w:r>
-        <w:rPr>
-          <w:rFonts w:ascii="Times New Roman" w:hAnsi="Times New Roman" w:cs="Times New Roman"/>
-        </w:rPr>
-        <w:t>A</w:t>
-      </w:r>
-      <w:r>
-        <w:rPr>
-          <w:rFonts w:ascii="Times New Roman" w:hAnsi="Times New Roman" w:cs="Times New Roman"/>
-        </w:rPr>
-        <w:t xml:space="preserve">ttended a workshop on </w:t>
-      </w:r>
-      <w:r>
-        <w:rPr>
-          <w:rFonts w:ascii="Times New Roman" w:hAnsi="Times New Roman" w:cs="Times New Roman"/>
-          <w:b/>
-          <w:i/>
-        </w:rPr>
-        <w:t>A</w:t>
-      </w:r>
-      <w:r>
-        <w:rPr>
-          <w:rFonts w:ascii="Times New Roman" w:hAnsi="Times New Roman" w:cs="Times New Roman"/>
-          <w:b/>
-          <w:i/>
-        </w:rPr>
-        <w:t>ssistive</w:t>
-      </w:r>
-      <w:r>
-        <w:rPr>
-          <w:rFonts w:ascii="Times New Roman" w:hAnsi="Times New Roman" w:cs="Times New Roman"/>
-          <w:b/>
-          <w:i/>
-        </w:rPr>
-        <w:t xml:space="preserve"> Technology Solutions in minutes</w:t>
-      </w:r>
-      <w:r>
-        <w:rPr>
-          <w:rFonts w:ascii="Times New Roman" w:hAnsi="Times New Roman" w:cs="Times New Roman"/>
-          <w:i/>
-        </w:rPr>
-        <w:t xml:space="preserve"> </w:t>
-      </w:r>
-      <w:r>
-        <w:rPr>
-          <w:rFonts w:ascii="Times New Roman" w:hAnsi="Times New Roman" w:cs="Times New Roman"/>
         </w:rPr>
         <w:t>held at Shri Vishnu Engineering College for Women.</w:t>
       </w:r>
-    </w:p>
+      <w:bookmarkStart w:id="0" w:name="_GoBack"/>
+    </w:p>
+    <w:bookmarkEnd w:id="0"/>
     <w:p>
       <w:pPr>
         <w:pStyle w:val="ListParagraph"/>
@@ -2400,13 +1943,7 @@
         <w:rPr>
           <w:rFonts w:ascii="Times New Roman" w:hAnsi="Times New Roman" w:cs="Times New Roman"/>
         </w:rPr>
-        <w:t>An active member at Assistive Technology Lab, a technical lab established across our college instit</w:t>
-      </w:r>
-      <w:r>
-        <w:rPr>
-          <w:rFonts w:ascii="Times New Roman" w:hAnsi="Times New Roman" w:cs="Times New Roman"/>
-        </w:rPr>
-        <w:t xml:space="preserve">ution in collaboration with </w:t>
+        <w:t xml:space="preserve">An active member at Assistive Technology Lab, a technical lab established across our college institution in collaboration with </w:t>
       </w:r>
       <w:r>
         <w:rPr>
@@ -2567,13 +2104,7 @@
         <w:rPr>
           <w:rFonts w:ascii="Times New Roman" w:hAnsi="Times New Roman" w:cs="Times New Roman"/>
         </w:rPr>
-        <w:t>Cycling</w:t>
-      </w:r>
-      <w:r>
-        <w:rPr>
-          <w:rFonts w:ascii="Times New Roman" w:hAnsi="Times New Roman" w:cs="Times New Roman"/>
-        </w:rPr>
-        <w:t xml:space="preserve"> and walking</w:t>
+        <w:t>Cycling and walking</w:t>
       </w:r>
       <w:r>
         <w:rPr>
@@ -2589,24 +2120,7 @@
         </w:rPr>
       </w:pPr>
     </w:p>
-    <w:p>
-      <w:pPr>
-        <w:pStyle w:val="ListParagraph"/>
-        <w:numPr>
-          <w:ilvl w:val="0"/>
-          <w:numId w:val="4"/>
-        </w:numPr>
-        <w:rPr>
-          <w:rFonts w:ascii="Times New Roman" w:hAnsi="Times New Roman" w:cs="Times New Roman"/>
-        </w:rPr>
-      </w:pPr>
-      <w:r>
-        <w:rPr>
-          <w:rFonts w:ascii="Times New Roman" w:hAnsi="Times New Roman" w:cs="Times New Roman"/>
-        </w:rPr>
-        <w:t>Interested in Mythological stories particularly the Ramayana epic.</w:t>
-      </w:r>
-    </w:p>
+    <w:p/>
     <w:sectPr>
       <w:headerReference w:type="default" r:id="rId7"/>
       <w:headerReference w:type="first" r:id="rId8"/>

</xml_diff>